<commit_message>
Se añade registro de tiempos y los manejadores
</commit_message>
<xml_diff>
--- a/docs/ED-Proy-Entrega1-reporte-Equipo-1.docx
+++ b/docs/ED-Proy-Entrega1-reporte-Equipo-1.docx
@@ -13,7 +13,6 @@
           <w:szCs w:val="28"/>
         </w:rPr>
       </w:pPr>
-      <w:proofErr w:type="spellStart"/>
       <w:r>
         <w:rPr>
           <w:b/>
@@ -21,17 +20,7 @@
           <w:sz w:val="28"/>
           <w:szCs w:val="28"/>
         </w:rPr>
-        <w:t>Bumi</w:t>
-      </w:r>
-      <w:proofErr w:type="spellEnd"/>
-      <w:r>
-        <w:rPr>
-          <w:b/>
-          <w:bCs/>
-          <w:sz w:val="28"/>
-          <w:szCs w:val="28"/>
-        </w:rPr>
-        <w:t>: Prototipo de Aplicación Web para Mercado por Suscripción</w:t>
+        <w:t>Bumi: Prototipo de Aplicación Web para Mercado por Suscripción</w:t>
       </w:r>
     </w:p>
     <w:p>
@@ -200,11 +189,9 @@
         </w:rPr>
         <w:t xml:space="preserve"> </w:t>
       </w:r>
-      <w:proofErr w:type="spellStart"/>
       <w:r>
         <w:t>introducción</w:t>
       </w:r>
-      <w:proofErr w:type="spellEnd"/>
     </w:p>
     <w:p>
       <w:pPr>
@@ -311,39 +298,7 @@
         <w:t xml:space="preserve"> </w:t>
       </w:r>
       <w:r>
-        <w:t xml:space="preserve">Se debe </w:t>
-      </w:r>
-      <w:proofErr w:type="spellStart"/>
-      <w:r>
-        <w:t>especificar</w:t>
-      </w:r>
-      <w:proofErr w:type="spellEnd"/>
-      <w:r>
-        <w:t xml:space="preserve"> </w:t>
-      </w:r>
-      <w:proofErr w:type="spellStart"/>
-      <w:r>
-        <w:t>el</w:t>
-      </w:r>
-      <w:proofErr w:type="spellEnd"/>
-      <w:r>
-        <w:t xml:space="preserve"> </w:t>
-      </w:r>
-      <w:proofErr w:type="spellStart"/>
-      <w:r>
-        <w:t>propósito</w:t>
-      </w:r>
-      <w:proofErr w:type="spellEnd"/>
-      <w:r>
-        <w:t xml:space="preserve"> u </w:t>
-      </w:r>
-      <w:proofErr w:type="spellStart"/>
-      <w:r>
-        <w:t>objetivo</w:t>
-      </w:r>
-      <w:proofErr w:type="spellEnd"/>
-      <w:r>
-        <w:t xml:space="preserve"> general.</w:t>
+        <w:t>Se debe especificar el propósito u objetivo general.</w:t>
       </w:r>
     </w:p>
     <w:p>
@@ -464,23 +419,7 @@
           <w:color w:val="000000"/>
           <w:lang w:val="es-ES"/>
         </w:rPr>
-        <w:t xml:space="preserve">A continuación, se describen las funcionalidades provistas por la API de </w:t>
-      </w:r>
-      <w:proofErr w:type="spellStart"/>
-      <w:r>
-        <w:rPr>
-          <w:color w:val="000000"/>
-          <w:lang w:val="es-ES"/>
-        </w:rPr>
-        <w:t>Bumi</w:t>
-      </w:r>
-      <w:proofErr w:type="spellEnd"/>
-      <w:r>
-        <w:rPr>
-          <w:color w:val="000000"/>
-          <w:lang w:val="es-ES"/>
-        </w:rPr>
-        <w:t xml:space="preserve"> que soportará el manejo de pedidos y cliente s de la aplicación:</w:t>
+        <w:t>A continuación, se describen las funcionalidades provistas por la API de Bumi que soportará el manejo de pedidos y cliente s de la aplicación:</w:t>
       </w:r>
     </w:p>
     <w:p>
@@ -499,7 +438,6 @@
           <w:u w:val="single"/>
         </w:rPr>
       </w:pPr>
-      <w:proofErr w:type="spellStart"/>
       <w:r>
         <w:rPr>
           <w:b/>
@@ -507,29 +445,8 @@
           <w:color w:val="000000"/>
           <w:u w:val="single"/>
         </w:rPr>
-        <w:t>Crear</w:t>
-      </w:r>
-      <w:proofErr w:type="spellEnd"/>
-      <w:r>
-        <w:rPr>
-          <w:b/>
-          <w:bCs/>
-          <w:color w:val="000000"/>
-          <w:u w:val="single"/>
-        </w:rPr>
-        <w:t xml:space="preserve"> un nuevo </w:t>
-      </w:r>
-      <w:proofErr w:type="spellStart"/>
-      <w:r>
-        <w:rPr>
-          <w:b/>
-          <w:bCs/>
-          <w:color w:val="000000"/>
-          <w:u w:val="single"/>
-        </w:rPr>
-        <w:t>Cliente</w:t>
-      </w:r>
-      <w:proofErr w:type="spellEnd"/>
+        <w:t>Crear un nuevo Cliente</w:t>
+      </w:r>
     </w:p>
     <w:p>
       <w:pPr>
@@ -572,27 +489,7 @@
           <w:color w:val="000000"/>
           <w:lang w:val="es-CO"/>
         </w:rPr>
-        <w:t xml:space="preserve">liente en la base de clientes de </w:t>
-      </w:r>
-      <w:proofErr w:type="spellStart"/>
-      <w:r>
-        <w:rPr>
-          <w:i w:val="0"/>
-          <w:iCs w:val="0"/>
-          <w:color w:val="000000"/>
-          <w:lang w:val="es-CO"/>
-        </w:rPr>
-        <w:t>Bumi</w:t>
-      </w:r>
-      <w:proofErr w:type="spellEnd"/>
-      <w:r>
-        <w:rPr>
-          <w:i w:val="0"/>
-          <w:iCs w:val="0"/>
-          <w:color w:val="000000"/>
-          <w:lang w:val="es-CO"/>
-        </w:rPr>
-        <w:t>.</w:t>
+        <w:t>liente en la base de clientes de Bumi.</w:t>
       </w:r>
     </w:p>
     <w:p>
@@ -635,53 +532,30 @@
         <w:rPr>
           <w:lang w:val="es-CO"/>
         </w:rPr>
-        <w:t xml:space="preserve">entre los métodos del API se llame el método </w:t>
-      </w:r>
-      <w:proofErr w:type="spellStart"/>
+        <w:t xml:space="preserve">entre los métodos del API se llame el método crear_cliente(), se retornará </w:t>
+      </w:r>
       <w:r>
         <w:rPr>
           <w:lang w:val="es-CO"/>
         </w:rPr>
-        <w:t>crear_</w:t>
-      </w:r>
-      <w:proofErr w:type="gramStart"/>
-      <w:r>
+        <w:t>la respuesta OK 200 si fue exitoso o ERROR 400 en caso contrario</w:t>
+      </w:r>
+    </w:p>
+    <w:p>
+      <w:pPr>
+        <w:ind w:left="202"/>
         <w:rPr>
           <w:lang w:val="es-CO"/>
         </w:rPr>
-        <w:t>cliente</w:t>
-      </w:r>
-      <w:proofErr w:type="spellEnd"/>
-      <w:r>
+      </w:pPr>
+    </w:p>
+    <w:p>
+      <w:pPr>
+        <w:ind w:left="202"/>
         <w:rPr>
           <w:lang w:val="es-CO"/>
         </w:rPr>
-        <w:t>(</w:t>
-      </w:r>
-      <w:proofErr w:type="gramEnd"/>
-      <w:r>
-        <w:rPr>
-          <w:lang w:val="es-CO"/>
-        </w:rPr>
-        <w:t>), se retornará la cadena de texto “OK” si el cliente fue creado exitosamente.</w:t>
-      </w:r>
-    </w:p>
-    <w:p>
-      <w:pPr>
-        <w:ind w:left="202"/>
-        <w:rPr>
-          <w:lang w:val="es-CO"/>
-        </w:rPr>
-      </w:pPr>
-    </w:p>
-    <w:p>
-      <w:pPr>
-        <w:ind w:left="202"/>
-        <w:rPr>
-          <w:lang w:val="es-CO"/>
-        </w:rPr>
-      </w:pPr>
-      <w:proofErr w:type="gramStart"/>
+      </w:pPr>
       <w:r>
         <w:rPr>
           <w:b/>
@@ -691,20 +565,8 @@
           <w:color w:val="000000"/>
           <w:lang w:val="es-CO"/>
         </w:rPr>
-        <w:t xml:space="preserve">Requerimientos </w:t>
-      </w:r>
-      <w:r>
-        <w:rPr>
-          <w:b/>
-          <w:bCs/>
-          <w:i/>
-          <w:iCs/>
-          <w:color w:val="000000"/>
-          <w:lang w:val="es-CO"/>
-        </w:rPr>
-        <w:t>:</w:t>
-      </w:r>
-      <w:proofErr w:type="gramEnd"/>
+        <w:t>Requerimientos :</w:t>
+      </w:r>
     </w:p>
     <w:p>
       <w:pPr>
@@ -932,19 +794,11 @@
           <w:color w:val="000000"/>
         </w:rPr>
       </w:pPr>
-      <w:proofErr w:type="spellStart"/>
-      <w:r>
-        <w:rPr>
-          <w:color w:val="000000"/>
-        </w:rPr>
-        <w:t>Creación</w:t>
-      </w:r>
-      <w:proofErr w:type="spellEnd"/>
-      <w:r>
-        <w:rPr>
-          <w:color w:val="000000"/>
-        </w:rPr>
-        <w:t xml:space="preserve">  </w:t>
+      <w:r>
+        <w:rPr>
+          <w:color w:val="000000"/>
+        </w:rPr>
+        <w:t xml:space="preserve">Creación  </w:t>
       </w:r>
     </w:p>
     <w:p>
@@ -959,14 +813,12 @@
           <w:color w:val="000000"/>
         </w:rPr>
       </w:pPr>
-      <w:proofErr w:type="spellStart"/>
       <w:r>
         <w:rPr>
           <w:color w:val="000000"/>
         </w:rPr>
         <w:t>Actualización</w:t>
       </w:r>
-      <w:proofErr w:type="spellEnd"/>
     </w:p>
     <w:p>
       <w:pPr>
@@ -980,14 +832,12 @@
           <w:color w:val="000000"/>
         </w:rPr>
       </w:pPr>
-      <w:proofErr w:type="spellStart"/>
       <w:r>
         <w:rPr>
           <w:color w:val="000000"/>
         </w:rPr>
         <w:t>Eliminación</w:t>
       </w:r>
-      <w:proofErr w:type="spellEnd"/>
     </w:p>
     <w:p>
       <w:pPr>
@@ -1005,16 +855,8 @@
         <w:rPr>
           <w:color w:val="000000"/>
         </w:rPr>
-        <w:t xml:space="preserve">Consulta total de los </w:t>
-      </w:r>
-      <w:proofErr w:type="spellStart"/>
-      <w:r>
-        <w:rPr>
-          <w:color w:val="000000"/>
-        </w:rPr>
-        <w:t>datos</w:t>
-      </w:r>
-      <w:proofErr w:type="spellEnd"/>
+        <w:t>Consulta total de los datos</w:t>
+      </w:r>
     </w:p>
     <w:p>
       <w:pPr>
@@ -1028,42 +870,12 @@
           <w:color w:val="000000"/>
         </w:rPr>
       </w:pPr>
-      <w:proofErr w:type="spellStart"/>
-      <w:r>
-        <w:rPr>
-          <w:color w:val="000000"/>
-        </w:rPr>
-        <w:t>Búsqueda</w:t>
-      </w:r>
-      <w:proofErr w:type="spellEnd"/>
-      <w:r>
-        <w:rPr>
-          <w:color w:val="000000"/>
-        </w:rPr>
-        <w:t xml:space="preserve"> </w:t>
-      </w:r>
-      <w:proofErr w:type="spellStart"/>
-      <w:r>
-        <w:rPr>
-          <w:color w:val="000000"/>
-        </w:rPr>
-        <w:t>parcial</w:t>
-      </w:r>
-      <w:proofErr w:type="spellEnd"/>
-      <w:r>
-        <w:rPr>
-          <w:color w:val="000000"/>
-        </w:rPr>
-        <w:t xml:space="preserve"> de </w:t>
-      </w:r>
-      <w:proofErr w:type="spellStart"/>
-      <w:r>
-        <w:rPr>
-          <w:color w:val="000000"/>
-        </w:rPr>
-        <w:t>datos</w:t>
-      </w:r>
-      <w:proofErr w:type="spellEnd"/>
+      <w:r>
+        <w:rPr>
+          <w:color w:val="000000"/>
+        </w:rPr>
+        <w:t>Búsqueda parcial de datos</w:t>
+      </w:r>
     </w:p>
     <w:p>
       <w:pPr>
@@ -1077,11 +889,9 @@
           <w:color w:val="000000"/>
         </w:rPr>
       </w:pPr>
-      <w:proofErr w:type="spellStart"/>
       <w:r>
         <w:t>Ordenamiento</w:t>
       </w:r>
-      <w:proofErr w:type="spellEnd"/>
     </w:p>
     <w:p>
       <w:pPr>
@@ -1095,14 +905,12 @@
           <w:highlight w:val="white"/>
         </w:rPr>
       </w:pPr>
-      <w:proofErr w:type="spellStart"/>
       <w:r>
         <w:rPr>
           <w:highlight w:val="white"/>
         </w:rPr>
         <w:t>Almacenamiento</w:t>
       </w:r>
-      <w:proofErr w:type="spellEnd"/>
     </w:p>
     <w:p>
       <w:pPr>
@@ -1260,74 +1068,7 @@
           <w:color w:val="000000"/>
           <w:lang w:val="es-ES"/>
         </w:rPr>
-        <w:t xml:space="preserve">Se debe incluir una descripción general de la interfaz de usuario del software. Al proponer el desarrollo de una interfaz de usuario gráfica, deberán usar </w:t>
-      </w:r>
-      <w:r>
-        <w:rPr>
-          <w:i/>
-          <w:color w:val="000000"/>
-          <w:lang w:val="es-ES"/>
-        </w:rPr>
-        <w:t>mockups</w:t>
-      </w:r>
-      <w:r>
-        <w:rPr>
-          <w:color w:val="000000"/>
-          <w:lang w:val="es-ES"/>
-        </w:rPr>
-        <w:t> (bosquejos, fotomontajes o figu</w:t>
-      </w:r>
-      <w:r>
-        <w:rPr>
-          <w:lang w:val="es-ES"/>
-        </w:rPr>
-        <w:t>ras</w:t>
-      </w:r>
-      <w:r>
-        <w:rPr>
-          <w:color w:val="000000"/>
-          <w:lang w:val="es-ES"/>
-        </w:rPr>
-        <w:t xml:space="preserve">) que le permitan al </w:t>
-      </w:r>
-      <w:r>
-        <w:rPr>
-          <w:lang w:val="es-ES"/>
-        </w:rPr>
-        <w:t xml:space="preserve">futuro usuario </w:t>
-      </w:r>
-      <w:r>
-        <w:rPr>
-          <w:color w:val="000000"/>
-          <w:lang w:val="es-ES"/>
-        </w:rPr>
-        <w:t>vis</w:t>
-      </w:r>
-      <w:r>
-        <w:rPr>
-          <w:lang w:val="es-ES"/>
-        </w:rPr>
-        <w:t>u</w:t>
-      </w:r>
-      <w:r>
-        <w:rPr>
-          <w:color w:val="000000"/>
-          <w:lang w:val="es-ES"/>
-        </w:rPr>
-        <w:t xml:space="preserve">alizar </w:t>
-      </w:r>
-      <w:r>
-        <w:rPr>
-          <w:lang w:val="es-ES"/>
-        </w:rPr>
-        <w:t xml:space="preserve">cómo </w:t>
-      </w:r>
-      <w:r>
-        <w:rPr>
-          <w:color w:val="000000"/>
-          <w:lang w:val="es-ES"/>
-        </w:rPr>
-        <w:t>quedarán los diseños.</w:t>
+        <w:t>A continuación, se presentan los mockups preliminares de la interfaz con la que el usuario va a interactuar:</w:t>
       </w:r>
     </w:p>
     <w:p>
@@ -1342,15 +1083,170 @@
         <w:spacing w:before="120" w:after="120"/>
         <w:jc w:val="both"/>
         <w:rPr>
-          <w:lang w:val="es-ES"/>
-        </w:rPr>
-      </w:pPr>
-      <w:r>
-        <w:rPr>
-          <w:lang w:val="es-ES"/>
-        </w:rPr>
-        <w:t>NOTA: Existen múltiples herramientas que ayudan en este tipo de tareas. Por ejemplo, podrán encontrar una herramienta útil para esta labor disponible en: https://balsamiq.com/</w:t>
-      </w:r>
+          <w:color w:val="000000"/>
+          <w:lang w:val="es-ES"/>
+        </w:rPr>
+      </w:pPr>
+    </w:p>
+    <w:p>
+      <w:pPr>
+        <w:pBdr>
+          <w:top w:val="nil"/>
+          <w:left w:val="nil"/>
+          <w:bottom w:val="nil"/>
+          <w:right w:val="nil"/>
+          <w:between w:val="nil"/>
+        </w:pBdr>
+        <w:spacing w:before="120" w:after="120"/>
+        <w:jc w:val="center"/>
+        <w:rPr>
+          <w:i/>
+          <w:iCs/>
+          <w:color w:val="000000"/>
+          <w:lang w:val="es-ES"/>
+        </w:rPr>
+      </w:pPr>
+      <w:r>
+        <w:rPr>
+          <w:i/>
+          <w:iCs/>
+          <w:color w:val="000000"/>
+          <w:lang w:val="es-ES"/>
+        </w:rPr>
+        <w:t>Vista del producto</w:t>
+      </w:r>
+    </w:p>
+    <w:p>
+      <w:pPr>
+        <w:pBdr>
+          <w:top w:val="nil"/>
+          <w:left w:val="nil"/>
+          <w:bottom w:val="nil"/>
+          <w:right w:val="nil"/>
+          <w:between w:val="nil"/>
+        </w:pBdr>
+        <w:spacing w:before="120" w:after="120"/>
+        <w:jc w:val="center"/>
+        <w:rPr>
+          <w:i/>
+          <w:iCs/>
+          <w:color w:val="000000"/>
+          <w:lang w:val="es-ES"/>
+        </w:rPr>
+      </w:pPr>
+    </w:p>
+    <w:p>
+      <w:pPr>
+        <w:pBdr>
+          <w:top w:val="nil"/>
+          <w:left w:val="nil"/>
+          <w:bottom w:val="nil"/>
+          <w:right w:val="nil"/>
+          <w:between w:val="nil"/>
+        </w:pBdr>
+        <w:spacing w:before="120" w:after="120"/>
+        <w:jc w:val="center"/>
+        <w:rPr>
+          <w:i/>
+          <w:iCs/>
+          <w:color w:val="000000"/>
+          <w:lang w:val="es-ES"/>
+        </w:rPr>
+      </w:pPr>
+      <w:r>
+        <w:rPr>
+          <w:i/>
+          <w:iCs/>
+          <w:color w:val="000000"/>
+          <w:lang w:val="es-ES"/>
+        </w:rPr>
+        <w:t>Carrito de compras</w:t>
+      </w:r>
+    </w:p>
+    <w:p>
+      <w:pPr>
+        <w:pBdr>
+          <w:top w:val="nil"/>
+          <w:left w:val="nil"/>
+          <w:bottom w:val="nil"/>
+          <w:right w:val="nil"/>
+          <w:between w:val="nil"/>
+        </w:pBdr>
+        <w:spacing w:before="120" w:after="120"/>
+        <w:jc w:val="center"/>
+        <w:rPr>
+          <w:i/>
+          <w:iCs/>
+          <w:color w:val="000000"/>
+          <w:lang w:val="es-ES"/>
+        </w:rPr>
+      </w:pPr>
+    </w:p>
+    <w:p>
+      <w:pPr>
+        <w:pBdr>
+          <w:top w:val="nil"/>
+          <w:left w:val="nil"/>
+          <w:bottom w:val="nil"/>
+          <w:right w:val="nil"/>
+          <w:between w:val="nil"/>
+        </w:pBdr>
+        <w:spacing w:before="120" w:after="120"/>
+        <w:jc w:val="center"/>
+        <w:rPr>
+          <w:i/>
+          <w:iCs/>
+          <w:color w:val="000000"/>
+          <w:lang w:val="es-ES"/>
+        </w:rPr>
+      </w:pPr>
+      <w:r>
+        <w:rPr>
+          <w:i/>
+          <w:iCs/>
+          <w:color w:val="000000"/>
+          <w:lang w:val="es-ES"/>
+        </w:rPr>
+        <w:lastRenderedPageBreak/>
+        <w:t>Cola de entrega de pedidos para el conductor</w:t>
+      </w:r>
+    </w:p>
+    <w:p>
+      <w:pPr>
+        <w:pBdr>
+          <w:top w:val="nil"/>
+          <w:left w:val="nil"/>
+          <w:bottom w:val="nil"/>
+          <w:right w:val="nil"/>
+          <w:between w:val="nil"/>
+        </w:pBdr>
+        <w:spacing w:before="120" w:after="120"/>
+        <w:jc w:val="center"/>
+        <w:rPr>
+          <w:i/>
+          <w:iCs/>
+          <w:color w:val="000000"/>
+          <w:lang w:val="es-ES"/>
+        </w:rPr>
+      </w:pPr>
+    </w:p>
+    <w:p>
+      <w:pPr>
+        <w:pBdr>
+          <w:top w:val="nil"/>
+          <w:left w:val="nil"/>
+          <w:bottom w:val="nil"/>
+          <w:right w:val="nil"/>
+          <w:between w:val="nil"/>
+        </w:pBdr>
+        <w:spacing w:before="120" w:after="120"/>
+        <w:jc w:val="center"/>
+        <w:rPr>
+          <w:i/>
+          <w:iCs/>
+          <w:lang w:val="es-ES"/>
+        </w:rPr>
+      </w:pPr>
     </w:p>
     <w:p>
       <w:pPr>
@@ -1376,7 +1272,6 @@
         <w:rPr>
           <w:lang w:val="es-ES"/>
         </w:rPr>
-        <w:lastRenderedPageBreak/>
         <w:t>en</w:t>
       </w:r>
       <w:r>
@@ -1511,21 +1406,7 @@
         <w:rPr>
           <w:lang w:val="es-ES"/>
         </w:rPr>
-        <w:t xml:space="preserve">El software desarrollado se debe registrar en un repositorio de software de </w:t>
-      </w:r>
-      <w:proofErr w:type="spellStart"/>
-      <w:r>
-        <w:rPr>
-          <w:lang w:val="es-ES"/>
-        </w:rPr>
-        <w:t>Github</w:t>
-      </w:r>
-      <w:proofErr w:type="spellEnd"/>
-      <w:r>
-        <w:rPr>
-          <w:lang w:val="es-ES"/>
-        </w:rPr>
-        <w:t>. Para facilitar el uso de esta plataforma, se sugiere estudiar el tutorial disponible en</w:t>
+        <w:t>El software desarrollado se debe registrar en un repositorio de software de Github. Para facilitar el uso de esta plataforma, se sugiere estudiar el tutorial disponible en</w:t>
       </w:r>
     </w:p>
     <w:p>
@@ -1689,21 +1570,7 @@
         <w:rPr>
           <w:lang w:val="es-ES"/>
         </w:rPr>
-        <w:t xml:space="preserve">Además, para mantener una versión gráfica de desarrollo del repositorio, ustedes se podrán apoyar en el uso de herramientas como </w:t>
-      </w:r>
-      <w:proofErr w:type="spellStart"/>
-      <w:r>
-        <w:rPr>
-          <w:lang w:val="es-ES"/>
-        </w:rPr>
-        <w:t>Sourcetree</w:t>
-      </w:r>
-      <w:proofErr w:type="spellEnd"/>
-      <w:r>
-        <w:rPr>
-          <w:lang w:val="es-ES"/>
-        </w:rPr>
-        <w:t>, disponible en el siguiente URL:</w:t>
+        <w:t>Además, para mantener una versión gráfica de desarrollo del repositorio, ustedes se podrán apoyar en el uso de herramientas como Sourcetree, disponible en el siguiente URL:</w:t>
       </w:r>
     </w:p>
     <w:p>
@@ -1786,21 +1653,7 @@
         <w:rPr>
           <w:lang w:val="es-ES"/>
         </w:rPr>
-        <w:t xml:space="preserve"> implementación </w:t>
-      </w:r>
-      <w:proofErr w:type="spellStart"/>
-      <w:r>
-        <w:rPr>
-          <w:lang w:val="es-ES"/>
-        </w:rPr>
-        <w:t>yaplicación</w:t>
-      </w:r>
-      <w:proofErr w:type="spellEnd"/>
-      <w:r>
-        <w:rPr>
-          <w:lang w:val="es-ES"/>
-        </w:rPr>
-        <w:t xml:space="preserve"> de las estructuras de datos</w:t>
+        <w:t xml:space="preserve"> implementación yaplicación de las estructuras de datos</w:t>
       </w:r>
     </w:p>
     <w:p>
@@ -1821,14 +1674,7 @@
         <w:rPr>
           <w:lang w:val="es-ES"/>
         </w:rPr>
-        <w:t xml:space="preserve">En este prototipo se debe implementar por lo menos una instancia de cada una de las estructuras de datos secuenciales (llamadas también lineales o unidimensionales): arreglos, listas encadenadas, pilas y colas. Se reitera </w:t>
-      </w:r>
-      <w:proofErr w:type="spellStart"/>
-      <w:r>
-        <w:rPr>
-          <w:lang w:val="es-ES"/>
-        </w:rPr>
-        <w:t>qu</w:t>
+        <w:t>En este prototipo se debe implementar por lo menos una instancia de cada una de las estructuras de datos secuenciales (llamadas también lineales o unidimensionales): arreglos, listas encadenadas, pilas y colas. Se reitera qu</w:t>
       </w:r>
       <w:r>
         <w:rPr>
@@ -1836,7 +1682,6 @@
         </w:rPr>
         <w:t>é</w:t>
       </w:r>
-      <w:proofErr w:type="spellEnd"/>
       <w:r>
         <w:rPr>
           <w:lang w:val="es-ES"/>
@@ -1889,11 +1734,9 @@
         <w:shd w:val="clear" w:color="auto" w:fill="FFFFFF"/>
         <w:jc w:val="both"/>
       </w:pPr>
-      <w:proofErr w:type="spellStart"/>
       <w:r>
         <w:t>Creación</w:t>
       </w:r>
-      <w:proofErr w:type="spellEnd"/>
     </w:p>
     <w:p>
       <w:pPr>
@@ -1904,21 +1747,8 @@
         <w:shd w:val="clear" w:color="auto" w:fill="FFFFFF"/>
         <w:jc w:val="both"/>
       </w:pPr>
-      <w:proofErr w:type="spellStart"/>
-      <w:r>
-        <w:t>Inserción</w:t>
-      </w:r>
-      <w:proofErr w:type="spellEnd"/>
-      <w:r>
-        <w:t xml:space="preserve"> de un solo </w:t>
-      </w:r>
-      <w:proofErr w:type="spellStart"/>
-      <w:r>
-        <w:t>dato</w:t>
-      </w:r>
-      <w:proofErr w:type="spellEnd"/>
-      <w:r>
-        <w:t xml:space="preserve">  </w:t>
+      <w:r>
+        <w:t xml:space="preserve">Inserción de un solo dato  </w:t>
       </w:r>
     </w:p>
     <w:p>
@@ -1930,19 +1760,9 @@
         <w:shd w:val="clear" w:color="auto" w:fill="FFFFFF"/>
         <w:jc w:val="both"/>
       </w:pPr>
-      <w:proofErr w:type="spellStart"/>
-      <w:r>
-        <w:t>Actualización</w:t>
-      </w:r>
-      <w:proofErr w:type="spellEnd"/>
-      <w:r>
-        <w:t xml:space="preserve"> de un solo </w:t>
-      </w:r>
-      <w:proofErr w:type="spellStart"/>
-      <w:r>
-        <w:t>dato</w:t>
-      </w:r>
-      <w:proofErr w:type="spellEnd"/>
+      <w:r>
+        <w:t>Actualización de un solo dato</w:t>
+      </w:r>
     </w:p>
     <w:p>
       <w:pPr>
@@ -1953,19 +1773,9 @@
         <w:shd w:val="clear" w:color="auto" w:fill="FFFFFF"/>
         <w:jc w:val="both"/>
       </w:pPr>
-      <w:proofErr w:type="spellStart"/>
-      <w:r>
-        <w:t>Eliminación</w:t>
-      </w:r>
-      <w:proofErr w:type="spellEnd"/>
-      <w:r>
-        <w:t xml:space="preserve"> de un solo </w:t>
-      </w:r>
-      <w:proofErr w:type="spellStart"/>
-      <w:r>
-        <w:t>dato</w:t>
-      </w:r>
-      <w:proofErr w:type="spellEnd"/>
+      <w:r>
+        <w:t>Eliminación de un solo dato</w:t>
+      </w:r>
     </w:p>
     <w:p>
       <w:pPr>
@@ -1976,19 +1786,9 @@
         <w:shd w:val="clear" w:color="auto" w:fill="FFFFFF"/>
         <w:jc w:val="both"/>
       </w:pPr>
-      <w:proofErr w:type="spellStart"/>
-      <w:r>
-        <w:t>Búsqueda</w:t>
-      </w:r>
-      <w:proofErr w:type="spellEnd"/>
-      <w:r>
-        <w:t xml:space="preserve"> de un solo </w:t>
-      </w:r>
-      <w:proofErr w:type="spellStart"/>
-      <w:r>
-        <w:t>dato</w:t>
-      </w:r>
-      <w:proofErr w:type="spellEnd"/>
+      <w:r>
+        <w:t>Búsqueda de un solo dato</w:t>
+      </w:r>
     </w:p>
     <w:p>
       <w:pPr>
@@ -2000,21 +1800,8 @@
         <w:jc w:val="both"/>
       </w:pPr>
       <w:r>
-        <w:t xml:space="preserve">Consulta de </w:t>
-      </w:r>
-      <w:proofErr w:type="spellStart"/>
-      <w:r>
-        <w:t>todos</w:t>
-      </w:r>
-      <w:proofErr w:type="spellEnd"/>
-      <w:r>
-        <w:t xml:space="preserve"> los </w:t>
-      </w:r>
-      <w:proofErr w:type="spellStart"/>
-      <w:r>
-        <w:t>datos</w:t>
-      </w:r>
-      <w:proofErr w:type="spellEnd"/>
+        <w:t>Consulta de todos los datos</w:t>
+      </w:r>
     </w:p>
     <w:p>
       <w:pPr>
@@ -2028,28 +1815,12 @@
           <w:highlight w:val="white"/>
         </w:rPr>
       </w:pPr>
-      <w:proofErr w:type="spellStart"/>
       <w:r>
         <w:rPr>
           <w:highlight w:val="white"/>
         </w:rPr>
-        <w:t>Almacenamiento</w:t>
-      </w:r>
-      <w:proofErr w:type="spellEnd"/>
-      <w:r>
-        <w:rPr>
-          <w:highlight w:val="white"/>
-        </w:rPr>
-        <w:t xml:space="preserve"> de los </w:t>
-      </w:r>
-      <w:proofErr w:type="spellStart"/>
-      <w:r>
-        <w:rPr>
-          <w:highlight w:val="white"/>
-        </w:rPr>
-        <w:t>datos</w:t>
-      </w:r>
-      <w:proofErr w:type="spellEnd"/>
+        <w:t>Almacenamiento de los datos</w:t>
+      </w:r>
     </w:p>
     <w:p>
       <w:pPr>
@@ -2219,15 +1990,7 @@
         </w:numPr>
       </w:pPr>
       <w:r>
-        <w:t xml:space="preserve">10 mil </w:t>
-      </w:r>
-      <w:proofErr w:type="spellStart"/>
-      <w:r>
-        <w:t>datos</w:t>
-      </w:r>
-      <w:proofErr w:type="spellEnd"/>
-      <w:r>
-        <w:t xml:space="preserve">, </w:t>
+        <w:t xml:space="preserve">10 mil datos, </w:t>
       </w:r>
     </w:p>
     <w:p>
@@ -2238,15 +2001,7 @@
         </w:numPr>
       </w:pPr>
       <w:r>
-        <w:t xml:space="preserve">100 mil </w:t>
-      </w:r>
-      <w:proofErr w:type="spellStart"/>
-      <w:r>
-        <w:t>datos</w:t>
-      </w:r>
-      <w:proofErr w:type="spellEnd"/>
-      <w:r>
-        <w:t>,</w:t>
+        <w:t>100 mil datos,</w:t>
       </w:r>
     </w:p>
     <w:p>
@@ -2257,23 +2012,7 @@
         </w:numPr>
       </w:pPr>
       <w:r>
-        <w:t xml:space="preserve">1 </w:t>
-      </w:r>
-      <w:proofErr w:type="spellStart"/>
-      <w:r>
-        <w:t>millón</w:t>
-      </w:r>
-      <w:proofErr w:type="spellEnd"/>
-      <w:r>
-        <w:t xml:space="preserve"> de </w:t>
-      </w:r>
-      <w:proofErr w:type="spellStart"/>
-      <w:r>
-        <w:t>datos</w:t>
-      </w:r>
-      <w:proofErr w:type="spellEnd"/>
-      <w:r>
-        <w:t xml:space="preserve">, </w:t>
+        <w:t xml:space="preserve">1 millón de datos, </w:t>
       </w:r>
     </w:p>
     <w:p>
@@ -2284,23 +2023,7 @@
         </w:numPr>
       </w:pPr>
       <w:r>
-        <w:t xml:space="preserve">10 </w:t>
-      </w:r>
-      <w:proofErr w:type="spellStart"/>
-      <w:r>
-        <w:t>millones</w:t>
-      </w:r>
-      <w:proofErr w:type="spellEnd"/>
-      <w:r>
-        <w:t xml:space="preserve"> de </w:t>
-      </w:r>
-      <w:proofErr w:type="spellStart"/>
-      <w:r>
-        <w:t>datos</w:t>
-      </w:r>
-      <w:proofErr w:type="spellEnd"/>
-      <w:r>
-        <w:t>, y</w:t>
+        <w:t>10 millones de datos, y</w:t>
       </w:r>
     </w:p>
     <w:p>
@@ -2311,23 +2034,7 @@
         </w:numPr>
       </w:pPr>
       <w:r>
-        <w:t xml:space="preserve">100 </w:t>
-      </w:r>
-      <w:proofErr w:type="spellStart"/>
-      <w:r>
-        <w:t>millones</w:t>
-      </w:r>
-      <w:proofErr w:type="spellEnd"/>
-      <w:r>
-        <w:t xml:space="preserve"> de </w:t>
-      </w:r>
-      <w:proofErr w:type="spellStart"/>
-      <w:r>
-        <w:t>datos</w:t>
-      </w:r>
-      <w:proofErr w:type="spellEnd"/>
-      <w:r>
-        <w:t>.</w:t>
+        <w:t>100 millones de datos.</w:t>
       </w:r>
     </w:p>
     <w:p>
@@ -2462,21 +2169,7 @@
         <w:rPr>
           <w:lang w:val="es-ES"/>
         </w:rPr>
-        <w:t xml:space="preserve">en </w:t>
-      </w:r>
-      <w:proofErr w:type="spellStart"/>
-      <w:r>
-        <w:rPr>
-          <w:lang w:val="es-ES"/>
-        </w:rPr>
-        <w:t>youtube</w:t>
-      </w:r>
-      <w:proofErr w:type="spellEnd"/>
-      <w:r>
-        <w:rPr>
-          <w:lang w:val="es-ES"/>
-        </w:rPr>
-        <w:t xml:space="preserve"> o donde corresponda</w:t>
+        <w:t>en youtube o donde corresponda</w:t>
       </w:r>
       <w:r>
         <w:rPr>
@@ -2501,13 +2194,8 @@
         </w:pBdr>
       </w:pPr>
       <w:r>
-        <w:t xml:space="preserve">roles y </w:t>
-      </w:r>
-      <w:proofErr w:type="spellStart"/>
-      <w:r>
-        <w:t>actividades</w:t>
-      </w:r>
-      <w:proofErr w:type="spellEnd"/>
+        <w:t>roles y actividades</w:t>
+      </w:r>
     </w:p>
     <w:p>
       <w:pPr>
@@ -2590,7 +2278,6 @@
                 <w:color w:val="000000"/>
               </w:rPr>
             </w:pPr>
-            <w:proofErr w:type="spellStart"/>
             <w:r>
               <w:rPr>
                 <w:b/>
@@ -2603,7 +2290,6 @@
               </w:rPr>
               <w:t>ol</w:t>
             </w:r>
-            <w:proofErr w:type="spellEnd"/>
           </w:p>
         </w:tc>
         <w:tc>
@@ -2627,7 +2313,6 @@
                 <w:color w:val="000000"/>
               </w:rPr>
             </w:pPr>
-            <w:proofErr w:type="spellStart"/>
             <w:r>
               <w:rPr>
                 <w:b/>
@@ -2639,187 +2324,7 @@
               <w:rPr>
                 <w:b/>
               </w:rPr>
-              <w:t>es</w:t>
-            </w:r>
-            <w:proofErr w:type="spellEnd"/>
-            <w:r>
-              <w:rPr>
-                <w:b/>
-              </w:rPr>
-              <w:t xml:space="preserve"> </w:t>
-            </w:r>
-            <w:proofErr w:type="spellStart"/>
-            <w:r>
-              <w:rPr>
-                <w:b/>
-              </w:rPr>
-              <w:t>fundamentales</w:t>
-            </w:r>
-            <w:proofErr w:type="spellEnd"/>
-          </w:p>
-        </w:tc>
-      </w:tr>
-      <w:tr>
-        <w:trPr>
-          <w:jc w:val="center"/>
-        </w:trPr>
-        <w:tc>
-          <w:tcPr>
-            <w:tcW w:w="1436" w:type="dxa"/>
-          </w:tcPr>
-          <w:p>
-            <w:pPr>
-              <w:pBdr>
-                <w:top w:val="nil"/>
-                <w:left w:val="nil"/>
-                <w:bottom w:val="nil"/>
-                <w:right w:val="nil"/>
-                <w:between w:val="nil"/>
-              </w:pBdr>
-              <w:spacing w:line="259" w:lineRule="auto"/>
-              <w:jc w:val="both"/>
-              <w:rPr>
-                <w:color w:val="000000"/>
-                <w:sz w:val="16"/>
-                <w:szCs w:val="16"/>
-              </w:rPr>
-            </w:pPr>
-            <w:proofErr w:type="spellStart"/>
-            <w:r>
-              <w:rPr>
-                <w:color w:val="000000"/>
-                <w:sz w:val="16"/>
-                <w:szCs w:val="16"/>
-              </w:rPr>
-              <w:t>Líder</w:t>
-            </w:r>
-            <w:proofErr w:type="spellEnd"/>
-            <w:r>
-              <w:rPr>
-                <w:color w:val="000000"/>
-                <w:sz w:val="16"/>
-                <w:szCs w:val="16"/>
-              </w:rPr>
-              <w:t>(</w:t>
-            </w:r>
-            <w:proofErr w:type="spellStart"/>
-            <w:r>
-              <w:rPr>
-                <w:color w:val="000000"/>
-                <w:sz w:val="16"/>
-                <w:szCs w:val="16"/>
-              </w:rPr>
-              <w:t>e</w:t>
-            </w:r>
-            <w:r>
-              <w:rPr>
-                <w:sz w:val="16"/>
-                <w:szCs w:val="16"/>
-              </w:rPr>
-              <w:t>s</w:t>
-            </w:r>
-            <w:r>
-              <w:rPr>
-                <w:color w:val="000000"/>
-                <w:sz w:val="16"/>
-                <w:szCs w:val="16"/>
-              </w:rPr>
-              <w:t>a</w:t>
-            </w:r>
-            <w:proofErr w:type="spellEnd"/>
-            <w:r>
-              <w:rPr>
-                <w:color w:val="000000"/>
-                <w:sz w:val="16"/>
-                <w:szCs w:val="16"/>
-              </w:rPr>
-              <w:t>)</w:t>
-            </w:r>
-          </w:p>
-        </w:tc>
-        <w:tc>
-          <w:tcPr>
-            <w:tcW w:w="2700" w:type="dxa"/>
-          </w:tcPr>
-          <w:p>
-            <w:pPr>
-              <w:pBdr>
-                <w:top w:val="nil"/>
-                <w:left w:val="nil"/>
-                <w:bottom w:val="nil"/>
-                <w:right w:val="nil"/>
-                <w:between w:val="nil"/>
-              </w:pBdr>
-              <w:spacing w:line="259" w:lineRule="auto"/>
-              <w:jc w:val="both"/>
-              <w:rPr>
-                <w:color w:val="000000"/>
-                <w:sz w:val="16"/>
-                <w:szCs w:val="16"/>
-              </w:rPr>
-            </w:pPr>
-            <w:r>
-              <w:rPr>
-                <w:color w:val="000000"/>
-                <w:sz w:val="16"/>
-                <w:szCs w:val="16"/>
-                <w:lang w:val="es-ES"/>
-              </w:rPr>
-              <w:t xml:space="preserve">Consultar a los otros miembros del equipo, atento que la información sea constante para todos. </w:t>
-            </w:r>
-            <w:proofErr w:type="spellStart"/>
-            <w:r>
-              <w:rPr>
-                <w:color w:val="000000"/>
-                <w:sz w:val="16"/>
-                <w:szCs w:val="16"/>
-              </w:rPr>
-              <w:t>Aportar</w:t>
-            </w:r>
-            <w:proofErr w:type="spellEnd"/>
-            <w:r>
-              <w:rPr>
-                <w:color w:val="000000"/>
-                <w:sz w:val="16"/>
-                <w:szCs w:val="16"/>
-              </w:rPr>
-              <w:t xml:space="preserve"> con la </w:t>
-            </w:r>
-            <w:proofErr w:type="spellStart"/>
-            <w:r>
-              <w:rPr>
-                <w:color w:val="000000"/>
-                <w:sz w:val="16"/>
-                <w:szCs w:val="16"/>
-              </w:rPr>
-              <w:t>organización</w:t>
-            </w:r>
-            <w:proofErr w:type="spellEnd"/>
-            <w:r>
-              <w:rPr>
-                <w:color w:val="000000"/>
-                <w:sz w:val="16"/>
-                <w:szCs w:val="16"/>
-              </w:rPr>
-              <w:t xml:space="preserve"> y plan de </w:t>
-            </w:r>
-            <w:proofErr w:type="spellStart"/>
-            <w:r>
-              <w:rPr>
-                <w:color w:val="000000"/>
-                <w:sz w:val="16"/>
-                <w:szCs w:val="16"/>
-              </w:rPr>
-              <w:t>trabajo</w:t>
-            </w:r>
-            <w:proofErr w:type="spellEnd"/>
-            <w:r>
-              <w:rPr>
-                <w:color w:val="000000"/>
-                <w:sz w:val="16"/>
-                <w:szCs w:val="16"/>
-              </w:rPr>
-              <w:t>.</w:t>
+              <w:t>es fundamentales</w:t>
             </w:r>
           </w:p>
         </w:tc>
@@ -2849,23 +2354,115 @@
                 <w:szCs w:val="16"/>
               </w:rPr>
             </w:pPr>
-            <w:proofErr w:type="spellStart"/>
             <w:r>
               <w:rPr>
                 <w:color w:val="000000"/>
                 <w:sz w:val="16"/>
                 <w:szCs w:val="16"/>
               </w:rPr>
-              <w:t>Coordinador</w:t>
+              <w:t>Líder(e</w:t>
             </w:r>
-            <w:proofErr w:type="spellEnd"/>
             <w:r>
               <w:rPr>
-                <w:color w:val="000000"/>
                 <w:sz w:val="16"/>
                 <w:szCs w:val="16"/>
               </w:rPr>
-              <w:t>(a)</w:t>
+              <w:t>s</w:t>
+            </w:r>
+            <w:r>
+              <w:rPr>
+                <w:color w:val="000000"/>
+                <w:sz w:val="16"/>
+                <w:szCs w:val="16"/>
+              </w:rPr>
+              <w:t>a)</w:t>
+            </w:r>
+          </w:p>
+        </w:tc>
+        <w:tc>
+          <w:tcPr>
+            <w:tcW w:w="2700" w:type="dxa"/>
+          </w:tcPr>
+          <w:p>
+            <w:pPr>
+              <w:pBdr>
+                <w:top w:val="nil"/>
+                <w:left w:val="nil"/>
+                <w:bottom w:val="nil"/>
+                <w:right w:val="nil"/>
+                <w:between w:val="nil"/>
+              </w:pBdr>
+              <w:spacing w:line="259" w:lineRule="auto"/>
+              <w:jc w:val="both"/>
+              <w:rPr>
+                <w:color w:val="000000"/>
+                <w:sz w:val="16"/>
+                <w:szCs w:val="16"/>
+              </w:rPr>
+            </w:pPr>
+            <w:r>
+              <w:rPr>
+                <w:color w:val="000000"/>
+                <w:sz w:val="16"/>
+                <w:szCs w:val="16"/>
+                <w:lang w:val="es-ES"/>
+              </w:rPr>
+              <w:t xml:space="preserve">Consultar a los otros miembros del equipo, atento que la información sea </w:t>
+            </w:r>
+            <w:r>
+              <w:rPr>
+                <w:color w:val="000000"/>
+                <w:sz w:val="16"/>
+                <w:szCs w:val="16"/>
+                <w:lang w:val="es-ES"/>
+              </w:rPr>
+              <w:lastRenderedPageBreak/>
+              <w:t xml:space="preserve">constante para todos. </w:t>
+            </w:r>
+            <w:r>
+              <w:rPr>
+                <w:color w:val="000000"/>
+                <w:sz w:val="16"/>
+                <w:szCs w:val="16"/>
+              </w:rPr>
+              <w:t>Aportar con la organización y plan de trabajo.</w:t>
+            </w:r>
+          </w:p>
+        </w:tc>
+      </w:tr>
+      <w:tr>
+        <w:trPr>
+          <w:jc w:val="center"/>
+        </w:trPr>
+        <w:tc>
+          <w:tcPr>
+            <w:tcW w:w="1436" w:type="dxa"/>
+          </w:tcPr>
+          <w:p>
+            <w:pPr>
+              <w:pBdr>
+                <w:top w:val="nil"/>
+                <w:left w:val="nil"/>
+                <w:bottom w:val="nil"/>
+                <w:right w:val="nil"/>
+                <w:between w:val="nil"/>
+              </w:pBdr>
+              <w:spacing w:line="259" w:lineRule="auto"/>
+              <w:jc w:val="both"/>
+              <w:rPr>
+                <w:color w:val="000000"/>
+                <w:sz w:val="16"/>
+                <w:szCs w:val="16"/>
+              </w:rPr>
+            </w:pPr>
+            <w:r>
+              <w:rPr>
+                <w:color w:val="000000"/>
+                <w:sz w:val="16"/>
+                <w:szCs w:val="16"/>
+              </w:rPr>
+              <w:lastRenderedPageBreak/>
+              <w:t>Coordinador(a)</w:t>
             </w:r>
           </w:p>
         </w:tc>
@@ -2956,24 +2553,13 @@
                 <w:szCs w:val="16"/>
               </w:rPr>
             </w:pPr>
-            <w:proofErr w:type="spellStart"/>
             <w:r>
               <w:rPr>
                 <w:color w:val="000000"/>
                 <w:sz w:val="16"/>
                 <w:szCs w:val="16"/>
               </w:rPr>
-              <w:lastRenderedPageBreak/>
-              <w:t>Experto</w:t>
-            </w:r>
-            <w:proofErr w:type="spellEnd"/>
-            <w:r>
-              <w:rPr>
-                <w:color w:val="000000"/>
-                <w:sz w:val="16"/>
-                <w:szCs w:val="16"/>
-              </w:rPr>
-              <w:t>(a)</w:t>
+              <w:t>Experto(a)</w:t>
             </w:r>
           </w:p>
         </w:tc>
@@ -3036,23 +2622,13 @@
                 <w:szCs w:val="16"/>
               </w:rPr>
             </w:pPr>
-            <w:proofErr w:type="spellStart"/>
             <w:r>
               <w:rPr>
                 <w:color w:val="000000"/>
                 <w:sz w:val="16"/>
                 <w:szCs w:val="16"/>
               </w:rPr>
-              <w:t>Investigador</w:t>
-            </w:r>
-            <w:proofErr w:type="spellEnd"/>
-            <w:r>
-              <w:rPr>
-                <w:color w:val="000000"/>
-                <w:sz w:val="16"/>
-                <w:szCs w:val="16"/>
-              </w:rPr>
-              <w:t>(a)</w:t>
+              <w:t>Investigador(a)</w:t>
             </w:r>
           </w:p>
         </w:tc>
@@ -3115,23 +2691,13 @@
                 <w:szCs w:val="16"/>
               </w:rPr>
             </w:pPr>
-            <w:proofErr w:type="spellStart"/>
             <w:r>
               <w:rPr>
                 <w:color w:val="000000"/>
                 <w:sz w:val="16"/>
                 <w:szCs w:val="16"/>
               </w:rPr>
-              <w:t>Observador</w:t>
-            </w:r>
-            <w:proofErr w:type="spellEnd"/>
-            <w:r>
-              <w:rPr>
-                <w:color w:val="000000"/>
-                <w:sz w:val="16"/>
-                <w:szCs w:val="16"/>
-              </w:rPr>
-              <w:t>(a)</w:t>
+              <w:t>Observador(a)</w:t>
             </w:r>
           </w:p>
         </w:tc>
@@ -3194,23 +2760,13 @@
                 <w:szCs w:val="16"/>
               </w:rPr>
             </w:pPr>
-            <w:proofErr w:type="spellStart"/>
             <w:r>
               <w:rPr>
                 <w:color w:val="000000"/>
                 <w:sz w:val="16"/>
                 <w:szCs w:val="16"/>
               </w:rPr>
-              <w:t>Animador</w:t>
-            </w:r>
-            <w:proofErr w:type="spellEnd"/>
-            <w:r>
-              <w:rPr>
-                <w:color w:val="000000"/>
-                <w:sz w:val="16"/>
-                <w:szCs w:val="16"/>
-              </w:rPr>
-              <w:t>(a)</w:t>
+              <w:t>Animador(a)</w:t>
             </w:r>
           </w:p>
         </w:tc>
@@ -3275,23 +2831,13 @@
             </w:pPr>
             <w:bookmarkStart w:id="5" w:name="_heading=h.1fob9te" w:colFirst="0" w:colLast="0"/>
             <w:bookmarkEnd w:id="5"/>
-            <w:proofErr w:type="spellStart"/>
             <w:r>
               <w:rPr>
                 <w:color w:val="000000"/>
                 <w:sz w:val="16"/>
                 <w:szCs w:val="16"/>
               </w:rPr>
-              <w:t>Secretario</w:t>
-            </w:r>
-            <w:proofErr w:type="spellEnd"/>
-            <w:r>
-              <w:rPr>
-                <w:color w:val="000000"/>
-                <w:sz w:val="16"/>
-                <w:szCs w:val="16"/>
-              </w:rPr>
-              <w:t>(a)</w:t>
+              <w:t>Secretario(a)</w:t>
             </w:r>
           </w:p>
         </w:tc>
@@ -3576,27 +3122,7 @@
                 <w:sz w:val="16"/>
                 <w:szCs w:val="16"/>
               </w:rPr>
-              <w:t>ACTIVIDADES REALIZADAS (</w:t>
-            </w:r>
-            <w:proofErr w:type="spellStart"/>
-            <w:r>
-              <w:rPr>
-                <w:b/>
-                <w:color w:val="000000"/>
-                <w:sz w:val="16"/>
-                <w:szCs w:val="16"/>
-              </w:rPr>
-              <w:t>Listado</w:t>
-            </w:r>
-            <w:proofErr w:type="spellEnd"/>
-            <w:r>
-              <w:rPr>
-                <w:b/>
-                <w:color w:val="000000"/>
-                <w:sz w:val="16"/>
-                <w:szCs w:val="16"/>
-              </w:rPr>
-              <w:t>)</w:t>
+              <w:t>ACTIVIDADES REALIZADAS (Listado)</w:t>
             </w:r>
           </w:p>
         </w:tc>
@@ -4237,19 +3763,9 @@
         </w:rPr>
         <w:t xml:space="preserve"> </w:t>
       </w:r>
-      <w:proofErr w:type="spellStart"/>
-      <w:r>
-        <w:t>referencias</w:t>
-      </w:r>
-      <w:proofErr w:type="spellEnd"/>
-      <w:r>
-        <w:t xml:space="preserve"> </w:t>
-      </w:r>
-      <w:proofErr w:type="spellStart"/>
-      <w:r>
-        <w:t>bibliográficas</w:t>
-      </w:r>
-      <w:proofErr w:type="spellEnd"/>
+      <w:r>
+        <w:t>referencias bibliográficas</w:t>
+      </w:r>
     </w:p>
     <w:p>
       <w:pPr>
@@ -4359,47 +3875,15 @@
         </w:rPr>
         <w:t>, Dover Publications, 2013. (</w:t>
       </w:r>
-      <w:proofErr w:type="spellStart"/>
-      <w:r>
-        <w:fldChar w:fldCharType="begin"/>
-      </w:r>
-      <w:r>
-        <w:instrText xml:space="preserve"> HYPERLINK "http://people.cs.vt.edu/shaffer/Book/" \h </w:instrText>
-      </w:r>
-      <w:r>
-        <w:fldChar w:fldCharType="separate"/>
-      </w:r>
-      <w:r>
-        <w:rPr>
-          <w:sz w:val="16"/>
-          <w:szCs w:val="16"/>
-        </w:rPr>
-        <w:t>En</w:t>
-      </w:r>
-      <w:proofErr w:type="spellEnd"/>
-      <w:r>
-        <w:rPr>
-          <w:sz w:val="16"/>
-          <w:szCs w:val="16"/>
-        </w:rPr>
-        <w:t xml:space="preserve"> </w:t>
-      </w:r>
-      <w:proofErr w:type="spellStart"/>
-      <w:r>
-        <w:rPr>
-          <w:sz w:val="16"/>
-          <w:szCs w:val="16"/>
-        </w:rPr>
-        <w:t>línea</w:t>
-      </w:r>
-      <w:proofErr w:type="spellEnd"/>
-      <w:r>
-        <w:rPr>
-          <w:sz w:val="16"/>
-          <w:szCs w:val="16"/>
-        </w:rPr>
-        <w:fldChar w:fldCharType="end"/>
-      </w:r>
+      <w:hyperlink r:id="rId11">
+        <w:r>
+          <w:rPr>
+            <w:sz w:val="16"/>
+            <w:szCs w:val="16"/>
+          </w:rPr>
+          <w:t>En línea</w:t>
+        </w:r>
+      </w:hyperlink>
       <w:r>
         <w:rPr>
           <w:sz w:val="16"/>
@@ -4426,25 +3910,7 @@
           <w:szCs w:val="16"/>
           <w:lang w:val="es-ES"/>
         </w:rPr>
-        <w:t xml:space="preserve">Campos </w:t>
-      </w:r>
-      <w:proofErr w:type="spellStart"/>
-      <w:r>
-        <w:rPr>
-          <w:sz w:val="16"/>
-          <w:szCs w:val="16"/>
-          <w:lang w:val="es-ES"/>
-        </w:rPr>
-        <w:t>Laclaustra</w:t>
-      </w:r>
-      <w:proofErr w:type="spellEnd"/>
-      <w:r>
-        <w:rPr>
-          <w:sz w:val="16"/>
-          <w:szCs w:val="16"/>
-          <w:lang w:val="es-ES"/>
-        </w:rPr>
-        <w:t>, J.: </w:t>
+        <w:t>Campos Laclaustra, J.: </w:t>
       </w:r>
       <w:r>
         <w:rPr>
@@ -4470,47 +3936,15 @@
         </w:rPr>
         <w:t>(</w:t>
       </w:r>
-      <w:proofErr w:type="spellStart"/>
-      <w:r>
-        <w:fldChar w:fldCharType="begin"/>
-      </w:r>
-      <w:r>
-        <w:instrText xml:space="preserve"> HYPERLINK "https://webdiis.unizar.es/asignaturas/EDA/apuntes_EDA.pdf" \h </w:instrText>
-      </w:r>
-      <w:r>
-        <w:fldChar w:fldCharType="separate"/>
-      </w:r>
-      <w:r>
-        <w:rPr>
-          <w:sz w:val="16"/>
-          <w:szCs w:val="16"/>
-        </w:rPr>
-        <w:t>En</w:t>
-      </w:r>
-      <w:proofErr w:type="spellEnd"/>
-      <w:r>
-        <w:rPr>
-          <w:sz w:val="16"/>
-          <w:szCs w:val="16"/>
-        </w:rPr>
-        <w:t xml:space="preserve"> </w:t>
-      </w:r>
-      <w:proofErr w:type="spellStart"/>
-      <w:r>
-        <w:rPr>
-          <w:sz w:val="16"/>
-          <w:szCs w:val="16"/>
-        </w:rPr>
-        <w:t>línea</w:t>
-      </w:r>
-      <w:proofErr w:type="spellEnd"/>
-      <w:r>
-        <w:rPr>
-          <w:sz w:val="16"/>
-          <w:szCs w:val="16"/>
-        </w:rPr>
-        <w:fldChar w:fldCharType="end"/>
-      </w:r>
+      <w:hyperlink r:id="rId12">
+        <w:r>
+          <w:rPr>
+            <w:sz w:val="16"/>
+            <w:szCs w:val="16"/>
+          </w:rPr>
+          <w:t>En línea</w:t>
+        </w:r>
+      </w:hyperlink>
       <w:r>
         <w:rPr>
           <w:sz w:val="16"/>
@@ -4537,64 +3971,14 @@
           <w:szCs w:val="16"/>
           <w:lang w:val="es-ES"/>
         </w:rPr>
-        <w:t xml:space="preserve">Martí </w:t>
-      </w:r>
-      <w:proofErr w:type="spellStart"/>
+        <w:t xml:space="preserve">Martí Oliet, N., Ortega Mallén, Y., Verdejo López, J.A.: Estructuras de datos y métodos algorítmicos: 213 ejercicios resueltos. </w:t>
+      </w:r>
       <w:r>
         <w:rPr>
           <w:sz w:val="16"/>
           <w:szCs w:val="16"/>
-          <w:lang w:val="es-ES"/>
-        </w:rPr>
-        <w:t>Oliet</w:t>
-      </w:r>
-      <w:proofErr w:type="spellEnd"/>
-      <w:r>
-        <w:rPr>
-          <w:sz w:val="16"/>
-          <w:szCs w:val="16"/>
-          <w:lang w:val="es-ES"/>
-        </w:rPr>
-        <w:t xml:space="preserve">, N., Ortega Mallén, Y., Verdejo López, J.A.: Estructuras de datos y métodos algorítmicos: 213 ejercicios resueltos. </w:t>
-      </w:r>
-      <w:r>
-        <w:rPr>
-          <w:sz w:val="16"/>
-          <w:szCs w:val="16"/>
-        </w:rPr>
-        <w:t xml:space="preserve">2ª </w:t>
-      </w:r>
-      <w:proofErr w:type="spellStart"/>
-      <w:r>
-        <w:rPr>
-          <w:sz w:val="16"/>
-          <w:szCs w:val="16"/>
-        </w:rPr>
-        <w:t>Edición</w:t>
-      </w:r>
-      <w:proofErr w:type="spellEnd"/>
-      <w:r>
-        <w:rPr>
-          <w:sz w:val="16"/>
-          <w:szCs w:val="16"/>
-        </w:rPr>
-        <w:t xml:space="preserve">, Ed. </w:t>
-      </w:r>
-      <w:proofErr w:type="spellStart"/>
-      <w:r>
-        <w:rPr>
-          <w:sz w:val="16"/>
-          <w:szCs w:val="16"/>
-        </w:rPr>
-        <w:t>Garceta</w:t>
-      </w:r>
-      <w:proofErr w:type="spellEnd"/>
-      <w:r>
-        <w:rPr>
-          <w:sz w:val="16"/>
-          <w:szCs w:val="16"/>
-        </w:rPr>
-        <w:t>, 2013.</w:t>
+        </w:rPr>
+        <w:t>2ª Edición, Ed. Garceta, 2013.</w:t>
       </w:r>
     </w:p>
     <w:p>
@@ -4615,57 +3999,23 @@
           <w:szCs w:val="16"/>
           <w:lang w:val="es-ES"/>
         </w:rPr>
-        <w:t xml:space="preserve">Joyanes, L., </w:t>
-      </w:r>
-      <w:proofErr w:type="spellStart"/>
+        <w:t xml:space="preserve">Joyanes, L., Zahonero, I., Fernández, M. y Sánchez, L.: Estructura de datos. </w:t>
+      </w:r>
       <w:r>
         <w:rPr>
           <w:sz w:val="16"/>
           <w:szCs w:val="16"/>
-          <w:lang w:val="es-ES"/>
-        </w:rPr>
-        <w:t>Zahonero</w:t>
-      </w:r>
-      <w:proofErr w:type="spellEnd"/>
-      <w:r>
+        </w:rPr>
+        <w:t>Libro de problemas, McGraw Hill, 1999.</w:t>
+      </w:r>
+    </w:p>
+    <w:p>
+      <w:pPr>
+        <w:ind w:left="502"/>
+        <w:jc w:val="both"/>
         <w:rPr>
           <w:sz w:val="16"/>
           <w:szCs w:val="16"/>
-          <w:lang w:val="es-ES"/>
-        </w:rPr>
-        <w:t xml:space="preserve">, I., Fernández, M. y Sánchez, L.: Estructura de datos. </w:t>
-      </w:r>
-      <w:r>
-        <w:rPr>
-          <w:sz w:val="16"/>
-          <w:szCs w:val="16"/>
-        </w:rPr>
-        <w:t xml:space="preserve">Libro de </w:t>
-      </w:r>
-      <w:proofErr w:type="spellStart"/>
-      <w:r>
-        <w:rPr>
-          <w:sz w:val="16"/>
-          <w:szCs w:val="16"/>
-        </w:rPr>
-        <w:t>problemas</w:t>
-      </w:r>
-      <w:proofErr w:type="spellEnd"/>
-      <w:r>
-        <w:rPr>
-          <w:sz w:val="16"/>
-          <w:szCs w:val="16"/>
-        </w:rPr>
-        <w:t>, McGraw Hill, 1999.</w:t>
-      </w:r>
-    </w:p>
-    <w:p>
-      <w:pPr>
-        <w:ind w:left="502"/>
-        <w:jc w:val="both"/>
-        <w:rPr>
-          <w:sz w:val="16"/>
-          <w:szCs w:val="16"/>
         </w:rPr>
       </w:pPr>
     </w:p>
@@ -4677,7 +4027,7 @@
       </w:pPr>
     </w:p>
     <w:sectPr>
-      <w:headerReference w:type="default" r:id="rId11"/>
+      <w:headerReference w:type="default" r:id="rId13"/>
       <w:pgSz w:w="12240" w:h="15840" w:code="1"/>
       <w:pgMar w:top="1008" w:right="936" w:bottom="1008" w:left="936" w:header="432" w:footer="432" w:gutter="0"/>
       <w:cols w:num="2" w:space="288"/>
@@ -6141,6 +5491,7 @@
     <w:lsdException w:name="Emphasis" w:uiPriority="20" w:qFormat="1"/>
     <w:lsdException w:name="HTML Keyboard" w:semiHidden="1" w:unhideWhenUsed="1"/>
     <w:lsdException w:name="HTML Variable" w:semiHidden="1" w:unhideWhenUsed="1"/>
+    <w:lsdException w:name="Normal Table" w:semiHidden="1" w:unhideWhenUsed="1"/>
     <w:lsdException w:name="annotation subject" w:semiHidden="1" w:unhideWhenUsed="1"/>
     <w:lsdException w:name="No List" w:semiHidden="1" w:unhideWhenUsed="1"/>
     <w:lsdException w:name="Outline List 1" w:semiHidden="1" w:unhideWhenUsed="1"/>
@@ -6187,7 +5538,9 @@
     <w:lsdException w:name="Table Subtle 2" w:semiHidden="1" w:unhideWhenUsed="1"/>
     <w:lsdException w:name="Table Web 1" w:semiHidden="1" w:unhideWhenUsed="1"/>
     <w:lsdException w:name="Table Web 2" w:semiHidden="1" w:unhideWhenUsed="1"/>
+    <w:lsdException w:name="Table Web 3" w:semiHidden="1" w:unhideWhenUsed="1"/>
     <w:lsdException w:name="Balloon Text" w:semiHidden="1" w:unhideWhenUsed="1"/>
+    <w:lsdException w:name="Table Theme" w:semiHidden="1" w:unhideWhenUsed="1"/>
     <w:lsdException w:name="Placeholder Text" w:semiHidden="1" w:uiPriority="99"/>
     <w:lsdException w:name="No Spacing" w:uiPriority="1" w:qFormat="1"/>
     <w:lsdException w:name="Light Shading" w:uiPriority="60"/>

</xml_diff>